<commit_message>
documentation and vignette update
</commit_message>
<xml_diff>
--- a/vignettes/nmecr_institutional_facilties_example.docx
+++ b/vignettes/nmecr_institutional_facilties_example.docx
@@ -6,71 +6,74 @@
       <w:pPr>
         <w:pStyle w:val="Title"/>
       </w:pPr>
-      <w:bookmarkStart w:id="0" w:name="_GoBack"/>
+      <w:r>
+        <w:t>Predicting Energy Use of Institutional Buildings using nmecr</w:t>
+      </w:r>
+    </w:p>
+    <w:p>
+      <w:pPr>
+        <w:pStyle w:val="Author"/>
+      </w:pPr>
+      <w:r>
+        <w:t>Mrinalini Sharma</w:t>
+      </w:r>
+      <w:r>
+        <w:rPr>
+          <w:rStyle w:val="FootnoteReference"/>
+        </w:rPr>
+        <w:footnoteReference w:id="1"/>
+      </w:r>
+    </w:p>
+    <w:p>
+      <w:pPr>
+        <w:pStyle w:val="Author"/>
+      </w:pPr>
+      <w:r>
+        <w:t>David Jump</w:t>
+      </w:r>
+      <w:r>
+        <w:rPr>
+          <w:rStyle w:val="FootnoteReference"/>
+        </w:rPr>
+        <w:footnoteReference w:id="2"/>
+      </w:r>
+    </w:p>
+    <w:p>
+      <w:pPr>
+        <w:pStyle w:val="Author"/>
+      </w:pPr>
+      <w:r>
+        <w:t>Devan Johnson</w:t>
+      </w:r>
+      <w:r>
+        <w:rPr>
+          <w:rStyle w:val="FootnoteReference"/>
+        </w:rPr>
+        <w:footnoteReference w:id="3"/>
+      </w:r>
+    </w:p>
+    <w:p>
+      <w:pPr>
+        <w:pStyle w:val="Date"/>
+      </w:pPr>
+      <w:r>
+        <w:t>November 22, 2019</w:t>
+      </w:r>
+    </w:p>
+    <w:p>
+      <w:pPr>
+        <w:pStyle w:val="Heading2"/>
+      </w:pPr>
+      <w:bookmarkStart w:id="0" w:name="Xf968b3512796e866a329518369577cc5811bd1f"/>
+      <w:r>
+        <w:t>Normalized Metered Energy Consumption (NM</w:t>
+      </w:r>
+      <w:bookmarkStart w:id="1" w:name="_GoBack"/>
+      <w:bookmarkEnd w:id="1"/>
+      <w:r>
+        <w:t>EC)</w:t>
+      </w:r>
       <w:bookmarkEnd w:id="0"/>
-      <w:r>
-        <w:t>Predicting Energy Use of Institutional Buildings using nmecr</w:t>
-      </w:r>
-    </w:p>
-    <w:p>
-      <w:pPr>
-        <w:pStyle w:val="Author"/>
-      </w:pPr>
-      <w:r>
-        <w:t>Mrinalini Sharma</w:t>
-      </w:r>
-      <w:r>
-        <w:rPr>
-          <w:rStyle w:val="FootnoteReference"/>
-        </w:rPr>
-        <w:footnoteReference w:id="1"/>
-      </w:r>
-    </w:p>
-    <w:p>
-      <w:pPr>
-        <w:pStyle w:val="Author"/>
-      </w:pPr>
-      <w:r>
-        <w:t>David Jump</w:t>
-      </w:r>
-      <w:r>
-        <w:rPr>
-          <w:rStyle w:val="FootnoteReference"/>
-        </w:rPr>
-        <w:footnoteReference w:id="2"/>
-      </w:r>
-    </w:p>
-    <w:p>
-      <w:pPr>
-        <w:pStyle w:val="Author"/>
-      </w:pPr>
-      <w:r>
-        <w:t>Devan Johnson</w:t>
-      </w:r>
-      <w:r>
-        <w:rPr>
-          <w:rStyle w:val="FootnoteReference"/>
-        </w:rPr>
-        <w:footnoteReference w:id="3"/>
-      </w:r>
-    </w:p>
-    <w:p>
-      <w:pPr>
-        <w:pStyle w:val="Date"/>
-      </w:pPr>
-      <w:r>
-        <w:t>November 22, 2019</w:t>
-      </w:r>
-    </w:p>
-    <w:p>
-      <w:pPr>
-        <w:pStyle w:val="Heading2"/>
-      </w:pPr>
-      <w:bookmarkStart w:id="1" w:name="Xf968b3512796e866a329518369577cc5811bd1f"/>
-      <w:r>
-        <w:t>Normalized Metered Energy Consumption (NMEC)</w:t>
-      </w:r>
-      <w:bookmarkEnd w:id="1"/>
     </w:p>
     <w:p>
       <w:pPr>
@@ -87,6 +90,59 @@
       </w:r>
       <w:r>
         <w:t xml:space="preserve"> used to quantify the benefits of energy efficiency:</w:t>
+      </w:r>
+    </w:p>
+    <w:p>
+      <w:pPr>
+        <w:numPr>
+          <w:ilvl w:val="0"/>
+          <w:numId w:val="2"/>
+        </w:numPr>
+      </w:pPr>
+      <w:r>
+        <w:t>It reliably determines the actual savings achieved at the meter</w:t>
+      </w:r>
+    </w:p>
+    <w:p>
+      <w:pPr>
+        <w:numPr>
+          <w:ilvl w:val="0"/>
+          <w:numId w:val="2"/>
+        </w:numPr>
+      </w:pPr>
+      <w:r>
+        <w:t>It provides fast feedback on the facility’s energy performance and savings progress</w:t>
+      </w:r>
+    </w:p>
+    <w:p>
+      <w:pPr>
+        <w:numPr>
+          <w:ilvl w:val="0"/>
+          <w:numId w:val="2"/>
+        </w:numPr>
+      </w:pPr>
+      <w:r>
+        <w:t>It enables identification and troubleshooting of issues</w:t>
+      </w:r>
+      <w:r>
+        <w:t xml:space="preserve"> that prevent savings realization</w:t>
+      </w:r>
+    </w:p>
+    <w:p>
+      <w:pPr>
+        <w:pStyle w:val="FirstParagraph"/>
+      </w:pPr>
+      <w:r>
+        <w:t xml:space="preserve">The </w:t>
+      </w:r>
+      <w:r>
+        <w:rPr>
+          <w:rStyle w:val="VerbatimChar"/>
+        </w:rPr>
+        <w:t>nmecr</w:t>
+      </w:r>
+      <w:r>
+        <w:t xml:space="preserve"> package streamlines the application of the NMEC approach by enabling the:</w:t>
       </w:r>
     </w:p>
     <w:p>
@@ -97,7 +153,7 @@
         </w:numPr>
       </w:pPr>
       <w:r>
-        <w:t>It reliably determines the actual savings achieved at the meter</w:t>
+        <w:t>Management of high frequency, high volume data.</w:t>
       </w:r>
     </w:p>
     <w:p>
@@ -108,7 +164,7 @@
         </w:numPr>
       </w:pPr>
       <w:r>
-        <w:t>It provides fast feedback on the facility’s energy performance and savings progress</w:t>
+        <w:t>Execution of advanced, state-of-the-art time-series data modeling algorithms.</w:t>
       </w:r>
     </w:p>
     <w:p>
@@ -119,70 +175,17 @@
         </w:numPr>
       </w:pPr>
       <w:r>
-        <w:t>It enables identification and troubleshooting of issues</w:t>
-      </w:r>
-      <w:r>
-        <w:t xml:space="preserve"> that prevent savings realization</w:t>
-      </w:r>
-    </w:p>
-    <w:p>
-      <w:pPr>
-        <w:pStyle w:val="FirstParagraph"/>
-      </w:pPr>
-      <w:r>
-        <w:t xml:space="preserve">The </w:t>
-      </w:r>
-      <w:r>
-        <w:rPr>
-          <w:rStyle w:val="VerbatimChar"/>
-        </w:rPr>
-        <w:t>nmecr</w:t>
-      </w:r>
-      <w:r>
-        <w:t xml:space="preserve"> package streamlines the application of the NMEC approach by enabling the:</w:t>
+        <w:t>Comprehensiv</w:t>
+      </w:r>
+      <w:r>
+        <w:t>e assessment of the validity of energy data models in specific applications.</w:t>
       </w:r>
     </w:p>
     <w:p>
       <w:pPr>
         <w:numPr>
           <w:ilvl w:val="0"/>
-          <w:numId w:val="4"/>
-        </w:numPr>
-      </w:pPr>
-      <w:r>
-        <w:t>Management of high frequency, high volume data.</w:t>
-      </w:r>
-    </w:p>
-    <w:p>
-      <w:pPr>
-        <w:numPr>
-          <w:ilvl w:val="0"/>
-          <w:numId w:val="4"/>
-        </w:numPr>
-      </w:pPr>
-      <w:r>
-        <w:t>Execution of advanced, state-of-the-art time-series data modeling algorithms.</w:t>
-      </w:r>
-    </w:p>
-    <w:p>
-      <w:pPr>
-        <w:numPr>
-          <w:ilvl w:val="0"/>
-          <w:numId w:val="4"/>
-        </w:numPr>
-      </w:pPr>
-      <w:r>
-        <w:t>Comprehensiv</w:t>
-      </w:r>
-      <w:r>
-        <w:t>e assessment of the validity of energy data models in specific applications.</w:t>
-      </w:r>
-    </w:p>
-    <w:p>
-      <w:pPr>
-        <w:numPr>
-          <w:ilvl w:val="0"/>
-          <w:numId w:val="4"/>
+          <w:numId w:val="3"/>
         </w:numPr>
       </w:pPr>
       <w:r>
@@ -643,7 +646,7 @@
           <w:noProof/>
         </w:rPr>
         <w:drawing>
-          <wp:inline distT="0" distB="0" distL="0" distR="0" wp14:anchorId="132DEC6D" wp14:editId="63D3DAF3">
+          <wp:inline distT="0" distB="0" distL="0" distR="0" wp14:anchorId="0715CF5E" wp14:editId="6AC0F2A8">
             <wp:extent cx="5334000" cy="2286000"/>
             <wp:effectExtent l="0" t="0" r="0" b="0"/>
             <wp:docPr id="1" name="Picture"/>
@@ -652,7 +655,7 @@
               <a:graphicData uri="http://schemas.openxmlformats.org/drawingml/2006/picture">
                 <pic:pic xmlns:pic="http://schemas.openxmlformats.org/drawingml/2006/picture">
                   <pic:nvPicPr>
-                    <pic:cNvPr id="0" name="Picture" descr="C:/Users/msharma/AppData/Local/Temp/RtmpGyV4WF/preview-364c7f773d34.dir/nmecr_institutional_facilties_example_files/figure-docx/baseline%20profile-1.png"/>
+                    <pic:cNvPr id="0" name="Picture" descr="C:/Users/msharma/AppData/Local/Temp/RtmpAbqHIX/preview-2210275c4f98.dir/nmecr_institutional_facilties_example_files/figure-docx/baseline%20profile-1.png"/>
                     <pic:cNvPicPr>
                       <a:picLocks noChangeAspect="1" noChangeArrowheads="1"/>
                     </pic:cNvPicPr>
@@ -702,7 +705,7 @@
           <w:noProof/>
         </w:rPr>
         <w:drawing>
-          <wp:inline distT="0" distB="0" distL="0" distR="0" wp14:anchorId="518395CF" wp14:editId="401717DE">
+          <wp:inline distT="0" distB="0" distL="0" distR="0" wp14:anchorId="072A0900" wp14:editId="72A8030A">
             <wp:extent cx="5334000" cy="2286000"/>
             <wp:effectExtent l="0" t="0" r="0" b="0"/>
             <wp:docPr id="2" name="Picture"/>
@@ -711,7 +714,7 @@
               <a:graphicData uri="http://schemas.openxmlformats.org/drawingml/2006/picture">
                 <pic:pic xmlns:pic="http://schemas.openxmlformats.org/drawingml/2006/picture">
                   <pic:nvPicPr>
-                    <pic:cNvPr id="0" name="Picture" descr="C:/Users/msharma/AppData/Local/Temp/RtmpGyV4WF/preview-364c7f773d34.dir/nmecr_institutional_facilties_example_files/figure-docx/baseline%20scatter-1.png"/>
+                    <pic:cNvPr id="0" name="Picture" descr="C:/Users/msharma/AppData/Local/Temp/RtmpAbqHIX/preview-2210275c4f98.dir/nmecr_institutional_facilties_example_files/figure-docx/baseline%20scatter-1.png"/>
                     <pic:cNvPicPr>
                       <a:picLocks noChangeAspect="1" noChangeArrowheads="1"/>
                     </pic:cNvPicPr>
@@ -791,7 +794,7 @@
         </w:rPr>
         <w:lastRenderedPageBreak/>
         <w:drawing>
-          <wp:inline distT="0" distB="0" distL="0" distR="0" wp14:anchorId="50FB682E" wp14:editId="57D87FF5">
+          <wp:inline distT="0" distB="0" distL="0" distR="0" wp14:anchorId="32897FC2" wp14:editId="5FF70952">
             <wp:extent cx="5334000" cy="2286000"/>
             <wp:effectExtent l="0" t="0" r="0" b="0"/>
             <wp:docPr id="3" name="Picture"/>
@@ -800,7 +803,7 @@
               <a:graphicData uri="http://schemas.openxmlformats.org/drawingml/2006/picture">
                 <pic:pic xmlns:pic="http://schemas.openxmlformats.org/drawingml/2006/picture">
                   <pic:nvPicPr>
-                    <pic:cNvPr id="0" name="Picture" descr="C:/Users/msharma/AppData/Local/Temp/RtmpGyV4WF/preview-364c7f773d34.dir/nmecr_institutional_facilties_example_files/figure-docx/SLR%20model-1.png"/>
+                    <pic:cNvPr id="0" name="Picture" descr="C:/Users/msharma/AppData/Local/Temp/RtmpAbqHIX/preview-2210275c4f98.dir/nmecr_institutional_facilties_example_files/figure-docx/SLR%20model-1.png"/>
                     <pic:cNvPicPr>
                       <a:picLocks noChangeAspect="1" noChangeArrowheads="1"/>
                     </pic:cNvPicPr>
@@ -853,7 +856,7 @@
           <w:noProof/>
         </w:rPr>
         <w:drawing>
-          <wp:inline distT="0" distB="0" distL="0" distR="0" wp14:anchorId="27B1AC47" wp14:editId="662AE433">
+          <wp:inline distT="0" distB="0" distL="0" distR="0" wp14:anchorId="232D7272" wp14:editId="218C4938">
             <wp:extent cx="5334000" cy="2286000"/>
             <wp:effectExtent l="0" t="0" r="0" b="0"/>
             <wp:docPr id="4" name="Picture"/>
@@ -862,7 +865,7 @@
               <a:graphicData uri="http://schemas.openxmlformats.org/drawingml/2006/picture">
                 <pic:pic xmlns:pic="http://schemas.openxmlformats.org/drawingml/2006/picture">
                   <pic:nvPicPr>
-                    <pic:cNvPr id="0" name="Picture" descr="C:/Users/msharma/AppData/Local/Temp/RtmpGyV4WF/preview-364c7f773d34.dir/nmecr_institutional_facilties_example_files/figure-docx/SLR%20model%202-1.png"/>
+                    <pic:cNvPr id="0" name="Picture" descr="C:/Users/msharma/AppData/Local/Temp/RtmpAbqHIX/preview-2210275c4f98.dir/nmecr_institutional_facilties_example_files/figure-docx/SLR%20model%202-1.png"/>
                     <pic:cNvPicPr>
                       <a:picLocks noChangeAspect="1" noChangeArrowheads="1"/>
                     </pic:cNvPicPr>
@@ -924,7 +927,7 @@
         </w:rPr>
         <w:lastRenderedPageBreak/>
         <w:drawing>
-          <wp:inline distT="0" distB="0" distL="0" distR="0" wp14:anchorId="16817283" wp14:editId="7F12DA56">
+          <wp:inline distT="0" distB="0" distL="0" distR="0" wp14:anchorId="1DE1BFF7" wp14:editId="788E194E">
             <wp:extent cx="5334000" cy="2286000"/>
             <wp:effectExtent l="0" t="0" r="0" b="0"/>
             <wp:docPr id="5" name="Picture"/>
@@ -933,7 +936,7 @@
               <a:graphicData uri="http://schemas.openxmlformats.org/drawingml/2006/picture">
                 <pic:pic xmlns:pic="http://schemas.openxmlformats.org/drawingml/2006/picture">
                   <pic:nvPicPr>
-                    <pic:cNvPr id="0" name="Picture" descr="C:/Users/msharma/AppData/Local/Temp/RtmpGyV4WF/preview-364c7f773d34.dir/nmecr_institutional_facilties_example_files/figure-docx/SLR%20scatter-1.png"/>
+                    <pic:cNvPr id="0" name="Picture" descr="C:/Users/msharma/AppData/Local/Temp/RtmpAbqHIX/preview-2210275c4f98.dir/nmecr_institutional_facilties_example_files/figure-docx/SLR%20scatter-1.png"/>
                     <pic:cNvPicPr>
                       <a:picLocks noChangeAspect="1" noChangeArrowheads="1"/>
                     </pic:cNvPicPr>
@@ -1005,7 +1008,7 @@
           <w:noProof/>
         </w:rPr>
         <w:drawing>
-          <wp:inline distT="0" distB="0" distL="0" distR="0" wp14:anchorId="114F11C7" wp14:editId="2169AE93">
+          <wp:inline distT="0" distB="0" distL="0" distR="0" wp14:anchorId="7E6DB679" wp14:editId="51FE4AF3">
             <wp:extent cx="5334000" cy="2286000"/>
             <wp:effectExtent l="0" t="0" r="0" b="0"/>
             <wp:docPr id="6" name="Picture"/>
@@ -1014,7 +1017,7 @@
               <a:graphicData uri="http://schemas.openxmlformats.org/drawingml/2006/picture">
                 <pic:pic xmlns:pic="http://schemas.openxmlformats.org/drawingml/2006/picture">
                   <pic:nvPicPr>
-                    <pic:cNvPr id="0" name="Picture" descr="C:/Users/msharma/AppData/Local/Temp/RtmpGyV4WF/preview-364c7f773d34.dir/nmecr_institutional_facilties_example_files/figure-docx/TOWT%20model-1.png"/>
+                    <pic:cNvPr id="0" name="Picture" descr="C:/Users/msharma/AppData/Local/Temp/RtmpAbqHIX/preview-2210275c4f98.dir/nmecr_institutional_facilties_example_files/figure-docx/TOWT%20model-1.png"/>
                     <pic:cNvPicPr>
                       <a:picLocks noChangeAspect="1" noChangeArrowheads="1"/>
                     </pic:cNvPicPr>
@@ -1065,7 +1068,7 @@
         </w:rPr>
         <w:lastRenderedPageBreak/>
         <w:drawing>
-          <wp:inline distT="0" distB="0" distL="0" distR="0" wp14:anchorId="6E5B087A" wp14:editId="356130AC">
+          <wp:inline distT="0" distB="0" distL="0" distR="0" wp14:anchorId="238E2405" wp14:editId="1F08A232">
             <wp:extent cx="5334000" cy="2286000"/>
             <wp:effectExtent l="0" t="0" r="0" b="0"/>
             <wp:docPr id="7" name="Picture"/>
@@ -1074,7 +1077,7 @@
               <a:graphicData uri="http://schemas.openxmlformats.org/drawingml/2006/picture">
                 <pic:pic xmlns:pic="http://schemas.openxmlformats.org/drawingml/2006/picture">
                   <pic:nvPicPr>
-                    <pic:cNvPr id="0" name="Picture" descr="C:/Users/msharma/AppData/Local/Temp/RtmpGyV4WF/preview-364c7f773d34.dir/nmecr_institutional_facilties_example_files/figure-docx/TOWT_model2-1.png"/>
+                    <pic:cNvPr id="0" name="Picture" descr="C:/Users/msharma/AppData/Local/Temp/RtmpAbqHIX/preview-2210275c4f98.dir/nmecr_institutional_facilties_example_files/figure-docx/TOWT_model2-1.png"/>
                     <pic:cNvPicPr>
                       <a:picLocks noChangeAspect="1" noChangeArrowheads="1"/>
                     </pic:cNvPicPr>
@@ -1127,7 +1130,7 @@
           <w:noProof/>
         </w:rPr>
         <w:drawing>
-          <wp:inline distT="0" distB="0" distL="0" distR="0" wp14:anchorId="6C95162A" wp14:editId="2E8047BD">
+          <wp:inline distT="0" distB="0" distL="0" distR="0" wp14:anchorId="29430B7E" wp14:editId="0C1CA483">
             <wp:extent cx="5334000" cy="2286000"/>
             <wp:effectExtent l="0" t="0" r="0" b="0"/>
             <wp:docPr id="8" name="Picture"/>
@@ -1136,7 +1139,7 @@
               <a:graphicData uri="http://schemas.openxmlformats.org/drawingml/2006/picture">
                 <pic:pic xmlns:pic="http://schemas.openxmlformats.org/drawingml/2006/picture">
                   <pic:nvPicPr>
-                    <pic:cNvPr id="0" name="Picture" descr="C:/Users/msharma/AppData/Local/Temp/RtmpGyV4WF/preview-364c7f773d34.dir/nmecr_institutional_facilties_example_files/figure-docx/TOWT%20scatter-1.png"/>
+                    <pic:cNvPr id="0" name="Picture" descr="C:/Users/msharma/AppData/Local/Temp/RtmpAbqHIX/preview-2210275c4f98.dir/nmecr_institutional_facilties_example_files/figure-docx/TOWT%20scatter-1.png"/>
                     <pic:cNvPicPr>
                       <a:picLocks noChangeAspect="1" noChangeArrowheads="1"/>
                     </pic:cNvPicPr>
@@ -1210,8 +1213,318 @@
         <w:pStyle w:val="SourceCode"/>
       </w:pPr>
       <w:r>
-        <w:rPr>
-          <w:rStyle w:val="VerbatimChar"/>
+        <w:br/>
+      </w:r>
+      <w:r>
+        <w:rPr>
+          <w:rStyle w:val="NormalTok"/>
+        </w:rPr>
+        <w:t>SLR_stats &lt;-</w:t>
+      </w:r>
+      <w:r>
+        <w:rPr>
+          <w:rStyle w:val="StringTok"/>
+        </w:rPr>
+        <w:t xml:space="preserve"> </w:t>
+      </w:r>
+      <w:r>
+        <w:rPr>
+          <w:rStyle w:val="KeywordTok"/>
+        </w:rPr>
+        <w:t>calculate_summary_</w:t>
+      </w:r>
+      <w:r>
+        <w:rPr>
+          <w:rStyle w:val="KeywordTok"/>
+        </w:rPr>
+        <w:t>statistics</w:t>
+      </w:r>
+      <w:r>
+        <w:rPr>
+          <w:rStyle w:val="NormalTok"/>
+        </w:rPr>
+        <w:t>(SLR_model)</w:t>
+      </w:r>
+      <w:r>
+        <w:br/>
+      </w:r>
+      <w:r>
+        <w:br/>
+      </w:r>
+      <w:r>
+        <w:rPr>
+          <w:rStyle w:val="NormalTok"/>
+        </w:rPr>
+        <w:t>SLR_with_op_mode_stats &lt;-</w:t>
+      </w:r>
+      <w:r>
+        <w:rPr>
+          <w:rStyle w:val="StringTok"/>
+        </w:rPr>
+        <w:t xml:space="preserve"> </w:t>
+      </w:r>
+      <w:r>
+        <w:rPr>
+          <w:rStyle w:val="KeywordTok"/>
+        </w:rPr>
+        <w:t>calculate_summary_statistics</w:t>
+      </w:r>
+      <w:r>
+        <w:rPr>
+          <w:rStyle w:val="NormalTok"/>
+        </w:rPr>
+        <w:t>(SLR_model_with_op_mode)</w:t>
+      </w:r>
+      <w:r>
+        <w:br/>
+      </w:r>
+      <w:r>
+        <w:br/>
+      </w:r>
+      <w:r>
+        <w:rPr>
+          <w:rStyle w:val="NormalTok"/>
+        </w:rPr>
+        <w:t>TOWT_stats &lt;-</w:t>
+      </w:r>
+      <w:r>
+        <w:rPr>
+          <w:rStyle w:val="StringTok"/>
+        </w:rPr>
+        <w:t xml:space="preserve"> </w:t>
+      </w:r>
+      <w:r>
+        <w:rPr>
+          <w:rStyle w:val="KeywordTok"/>
+        </w:rPr>
+        <w:t>calculate_summary_statistics</w:t>
+      </w:r>
+      <w:r>
+        <w:rPr>
+          <w:rStyle w:val="NormalTok"/>
+        </w:rPr>
+        <w:t>(TOWT_model)</w:t>
+      </w:r>
+      <w:r>
+        <w:br/>
+      </w:r>
+      <w:r>
+        <w:lastRenderedPageBreak/>
+        <w:br/>
+      </w:r>
+      <w:r>
+        <w:rPr>
+          <w:rStyle w:val="NormalTok"/>
+        </w:rPr>
+        <w:t>TOWT_with_op_mode_stats &lt;-</w:t>
+      </w:r>
+      <w:r>
+        <w:rPr>
+          <w:rStyle w:val="StringTok"/>
+        </w:rPr>
+        <w:t xml:space="preserve"> </w:t>
+      </w:r>
+      <w:r>
+        <w:rPr>
+          <w:rStyle w:val="KeywordTok"/>
+        </w:rPr>
+        <w:t>calculate_summary_statistics</w:t>
+      </w:r>
+      <w:r>
+        <w:rPr>
+          <w:rStyle w:val="NormalTok"/>
+        </w:rPr>
+        <w:t>(TOWT_model_with_op_mode)</w:t>
+      </w:r>
+      <w:r>
+        <w:br/>
+      </w:r>
+      <w:r>
+        <w:br/>
+      </w:r>
+      <w:r>
+        <w:br/>
+      </w:r>
+      <w:r>
+        <w:rPr>
+          <w:rStyle w:val="NormalTok"/>
+        </w:rPr>
+        <w:t>all_stats &lt;-</w:t>
+      </w:r>
+      <w:r>
+        <w:rPr>
+          <w:rStyle w:val="StringTok"/>
+        </w:rPr>
+        <w:t xml:space="preserve"> </w:t>
+      </w:r>
+      <w:r>
+        <w:rPr>
+          <w:rStyle w:val="KeywordTok"/>
+        </w:rPr>
+        <w:t>bind_rows</w:t>
+      </w:r>
+      <w:r>
+        <w:rPr>
+          <w:rStyle w:val="NormalTok"/>
+        </w:rPr>
+        <w:t>(SLR_stats, SLR_with_op_mode_stats, TOWT_stats, TOWT_with_op_mode_stats)</w:t>
+      </w:r>
+      <w:r>
+        <w:br/>
+      </w:r>
+      <w:r>
+        <w:br/>
+      </w:r>
+      <w:r>
+        <w:rPr>
+          <w:rStyle w:val="NormalTok"/>
+        </w:rPr>
+        <w:t>model_names &lt;-</w:t>
+      </w:r>
+      <w:r>
+        <w:rPr>
+          <w:rStyle w:val="StringTok"/>
+        </w:rPr>
+        <w:t xml:space="preserve"> </w:t>
+      </w:r>
+      <w:r>
+        <w:rPr>
+          <w:rStyle w:val="KeywordTok"/>
+        </w:rPr>
+        <w:t>c</w:t>
+      </w:r>
+      <w:r>
+        <w:rPr>
+          <w:rStyle w:val="NormalTok"/>
+        </w:rPr>
+        <w:t>(</w:t>
+      </w:r>
+      <w:r>
+        <w:rPr>
+          <w:rStyle w:val="StringTok"/>
+        </w:rPr>
+        <w:t>"SLR"</w:t>
+      </w:r>
+      <w:r>
+        <w:rPr>
+          <w:rStyle w:val="NormalTok"/>
+        </w:rPr>
+        <w:t xml:space="preserve">, </w:t>
+      </w:r>
+      <w:r>
+        <w:rPr>
+          <w:rStyle w:val="StringTok"/>
+        </w:rPr>
+        <w:t>"SLR with op_mode"</w:t>
+      </w:r>
+      <w:r>
+        <w:rPr>
+          <w:rStyle w:val="NormalTok"/>
+        </w:rPr>
+        <w:t xml:space="preserve">, </w:t>
+      </w:r>
+      <w:r>
+        <w:rPr>
+          <w:rStyle w:val="StringTok"/>
+        </w:rPr>
+        <w:t>"TOWT"</w:t>
+      </w:r>
+      <w:r>
+        <w:rPr>
+          <w:rStyle w:val="NormalTok"/>
+        </w:rPr>
+        <w:t xml:space="preserve">, </w:t>
+      </w:r>
+      <w:r>
+        <w:rPr>
+          <w:rStyle w:val="StringTok"/>
+        </w:rPr>
+        <w:t>"TOWT with op_mode"</w:t>
+      </w:r>
+      <w:r>
+        <w:rPr>
+          <w:rStyle w:val="NormalTok"/>
+        </w:rPr>
+        <w:t>)</w:t>
+      </w:r>
+      <w:r>
+        <w:br/>
+      </w:r>
+      <w:r>
+        <w:br/>
+      </w:r>
+      <w:r>
+        <w:rPr>
+          <w:rStyle w:val="NormalTok"/>
+        </w:rPr>
+        <w:t>all_stats &lt;-</w:t>
+      </w:r>
+      <w:r>
+        <w:rPr>
+          <w:rStyle w:val="StringTok"/>
+        </w:rPr>
+        <w:t xml:space="preserve"> </w:t>
+      </w:r>
+      <w:r>
+        <w:rPr>
+          <w:rStyle w:val="KeywordTok"/>
+        </w:rPr>
+        <w:t>bind_cols</w:t>
+      </w:r>
+      <w:r>
+        <w:rPr>
+          <w:rStyle w:val="NormalTok"/>
+        </w:rPr>
+        <w:t>(</w:t>
+      </w:r>
+      <w:r>
+        <w:rPr>
+          <w:rStyle w:val="StringTok"/>
+        </w:rPr>
+        <w:t>"Model Name"</w:t>
+      </w:r>
+      <w:r>
+        <w:rPr>
+          <w:rStyle w:val="NormalTok"/>
+        </w:rPr>
+        <w:t xml:space="preserve"> =</w:t>
+      </w:r>
+      <w:r>
+        <w:rPr>
+          <w:rStyle w:val="StringTok"/>
+        </w:rPr>
+        <w:t xml:space="preserve"> </w:t>
+      </w:r>
+      <w:r>
+        <w:rPr>
+          <w:rStyle w:val="NormalTok"/>
+        </w:rPr>
+        <w:t>model_names, all_sta</w:t>
+      </w:r>
+      <w:r>
+        <w:rPr>
+          <w:rStyle w:val="NormalTok"/>
+        </w:rPr>
+        <w:t>ts)</w:t>
+      </w:r>
+      <w:r>
+        <w:br/>
+      </w:r>
+      <w:r>
+        <w:br/>
+      </w:r>
+      <w:r>
+        <w:rPr>
+          <w:rStyle w:val="NormalTok"/>
+        </w:rPr>
+        <w:t>all_stats</w:t>
+      </w:r>
+      <w:r>
+        <w:br/>
+      </w:r>
+      <w:r>
+        <w:rPr>
+          <w:rStyle w:val="CommentTok"/>
         </w:rPr>
         <w:t>#&gt; # A tibble: 4 x 6</w:t>
       </w:r>
@@ -1220,60 +1533,129 @@
       </w:r>
       <w:r>
         <w:rPr>
-          <w:rStyle w:val="VerbatimChar"/>
-        </w:rPr>
-        <w:t>#&gt;   `Model</w:t>
-      </w:r>
-      <w:r>
-        <w:rPr>
-          <w:rStyle w:val="VerbatimChar"/>
-        </w:rPr>
-        <w:t xml:space="preserve"> Name`      R_squared CVRMSE     NDBE      MBE `#Parameters`</w:t>
-      </w:r>
-      <w:r>
-        <w:br/>
-      </w:r>
-      <w:r>
-        <w:rPr>
-          <w:rStyle w:val="VerbatimChar"/>
-        </w:rPr>
-        <w:t>#&gt;   &lt;chr&gt;                 &lt;dbl&gt;  &lt;dbl&gt;    &lt;dbl&gt;    &lt;dbl&gt;         &lt;int&gt;</w:t>
-      </w:r>
-      <w:r>
-        <w:br/>
-      </w:r>
-      <w:r>
-        <w:rPr>
-          <w:rStyle w:val="VerbatimChar"/>
-        </w:rPr>
-        <w:t>#&gt; 1 SLR                  0.0133  0.438 1.84e-17 1.34e-14             2</w:t>
-      </w:r>
-      <w:r>
-        <w:br/>
-      </w:r>
-      <w:r>
-        <w:rPr>
-          <w:rStyle w:val="VerbatimChar"/>
-        </w:rPr>
-        <w:t>#&gt; 2 SLR with op_mode     0.201   0.396 1.17e-17 8.57e-15             6</w:t>
-      </w:r>
-      <w:r>
-        <w:br/>
-      </w:r>
-      <w:r>
-        <w:rPr>
-          <w:rStyle w:val="VerbatimChar"/>
-        </w:rPr>
-        <w:t>#&gt; 3 TOWT                 0.547   0.304 2.38e-15 1.74e-12            19</w:t>
-      </w:r>
-      <w:r>
-        <w:br/>
-      </w:r>
-      <w:r>
-        <w:rPr>
-          <w:rStyle w:val="VerbatimChar"/>
-        </w:rPr>
-        <w:t>#&gt; 4 TOWT with op_mode    0.847   0.178 4.24e-15 3.09e-12            27</w:t>
+          <w:rStyle w:val="CommentTok"/>
+        </w:rPr>
+        <w:t>#&gt;   `Model Name`      R_squared CVRMSE      NDBE       MBE `#Parameters`</w:t>
+      </w:r>
+      <w:r>
+        <w:br/>
+      </w:r>
+      <w:r>
+        <w:rPr>
+          <w:rStyle w:val="CommentTok"/>
+        </w:rPr>
+        <w:t>#&gt;   &lt;chr&gt;                 &lt;dbl&gt;  &lt;dbl&gt;     &lt;dbl&gt;     &lt;dbl&gt;         &lt;int&gt;</w:t>
+      </w:r>
+      <w:r>
+        <w:br/>
+      </w:r>
+      <w:r>
+        <w:rPr>
+          <w:rStyle w:val="CommentTok"/>
+        </w:rPr>
+        <w:t xml:space="preserve">#&gt; 1 SLR                  0.0133  0.438 -1.37e-17 -9.97e-15             </w:t>
+      </w:r>
+      <w:r>
+        <w:rPr>
+          <w:rStyle w:val="CommentTok"/>
+        </w:rPr>
+        <w:t>2</w:t>
+      </w:r>
+      <w:r>
+        <w:br/>
+      </w:r>
+      <w:r>
+        <w:rPr>
+          <w:rStyle w:val="CommentTok"/>
+        </w:rPr>
+        <w:t>#&gt; 2 SLR with op_mode     0.201   0.396 -1.47e-17 -1.07e-14             6</w:t>
+      </w:r>
+      <w:r>
+        <w:br/>
+      </w:r>
+      <w:r>
+        <w:rPr>
+          <w:rStyle w:val="CommentTok"/>
+        </w:rPr>
+        <w:t>#&gt; 3 TOWT                 0.547   0.304  3.14e-16  2.29e-13            19</w:t>
+      </w:r>
+      <w:r>
+        <w:br/>
+      </w:r>
+      <w:r>
+        <w:rPr>
+          <w:rStyle w:val="CommentTok"/>
+        </w:rPr>
+        <w:t>#&gt; 4 TOWT with op_mode    0.847   0.178 -2.22e-16 -1.62e-13            27</w:t>
+      </w:r>
+    </w:p>
+    <w:p>
+      <w:pPr>
+        <w:pStyle w:val="Compact"/>
+        <w:numPr>
+          <w:ilvl w:val="0"/>
+          <w:numId w:val="4"/>
+        </w:numPr>
+      </w:pPr>
+      <w:r>
+        <w:t>CVRMSE: Coefficient of Variation</w:t>
+      </w:r>
+      <w:r>
+        <w:t xml:space="preserve"> of Root Mean Squared Error</w:t>
+      </w:r>
+    </w:p>
+    <w:p>
+      <w:pPr>
+        <w:pStyle w:val="Compact"/>
+        <w:numPr>
+          <w:ilvl w:val="0"/>
+          <w:numId w:val="4"/>
+        </w:numPr>
+      </w:pPr>
+      <w:r>
+        <w:t>NDBE: Net Determination Bias Error</w:t>
+      </w:r>
+    </w:p>
+    <w:p>
+      <w:pPr>
+        <w:pStyle w:val="Compact"/>
+        <w:numPr>
+          <w:ilvl w:val="0"/>
+          <w:numId w:val="4"/>
+        </w:numPr>
+      </w:pPr>
+      <w:r>
+        <w:t>MBE: Mean Bias Error</w:t>
+      </w:r>
+    </w:p>
+    <w:p>
+      <w:pPr>
+        <w:pStyle w:val="Compact"/>
+        <w:numPr>
+          <w:ilvl w:val="0"/>
+          <w:numId w:val="4"/>
+        </w:numPr>
+      </w:pPr>
+      <w:r>
+        <w:t>R_squared: Coefficient of Determination</w:t>
+      </w:r>
+    </w:p>
+    <w:p>
+      <w:pPr>
+        <w:pStyle w:val="Heading2"/>
+      </w:pPr>
+      <w:bookmarkStart w:id="6" w:name="assessing-project-fit-for-nmec"/>
+      <w:r>
+        <w:t>Assessing project fit for NMEC</w:t>
+      </w:r>
+      <w:bookmarkEnd w:id="6"/>
+    </w:p>
+    <w:p>
+      <w:pPr>
+        <w:pStyle w:val="FirstParagraph"/>
+      </w:pPr>
+      <w:r>
+        <w:t>Using the modeling statistics and the savings uncertainity for 10%, we can determine the validity of the NMEC approach for a certain project. For the building decribed here, following are the key values to be used for this assessment</w:t>
       </w:r>
     </w:p>
     <w:p>
@@ -1285,11 +1667,10 @@
         </w:numPr>
       </w:pPr>
       <w:r>
-        <w:lastRenderedPageBreak/>
-        <w:t>CVRMSE: Coefficient of Variation of Root</w:t>
-      </w:r>
-      <w:r>
-        <w:t xml:space="preserve"> Mean Squared Error</w:t>
+        <w:t xml:space="preserve">CVRMSE: 17.8% (should </w:t>
+      </w:r>
+      <w:r>
+        <w:t>be &lt; 25%)</w:t>
       </w:r>
     </w:p>
     <w:p>
@@ -1301,49 +1682,240 @@
         </w:numPr>
       </w:pPr>
       <w:r>
-        <w:t>NDBE: Net Determination Bias Error</w:t>
-      </w:r>
-    </w:p>
-    <w:p>
-      <w:pPr>
-        <w:pStyle w:val="Compact"/>
-        <w:numPr>
-          <w:ilvl w:val="0"/>
-          <w:numId w:val="5"/>
-        </w:numPr>
-      </w:pPr>
-      <w:r>
-        <w:t>MBE: Mean Bias Error</w:t>
-      </w:r>
-    </w:p>
-    <w:p>
-      <w:pPr>
-        <w:pStyle w:val="Compact"/>
-        <w:numPr>
-          <w:ilvl w:val="0"/>
-          <w:numId w:val="5"/>
-        </w:numPr>
-      </w:pPr>
-      <w:r>
-        <w:t>R_squared: Coefficient of Determination</w:t>
-      </w:r>
-    </w:p>
-    <w:p>
-      <w:pPr>
-        <w:pStyle w:val="Heading2"/>
-      </w:pPr>
-      <w:bookmarkStart w:id="6" w:name="assessing-project-fit-for-nmec"/>
-      <w:r>
-        <w:t>Assessing project fit for NMEC</w:t>
-      </w:r>
-      <w:bookmarkEnd w:id="6"/>
+        <w:t>NDBE: 0.0000 (should be &lt; 0.005%)</w:t>
+      </w:r>
     </w:p>
     <w:p>
       <w:pPr>
         <w:pStyle w:val="FirstParagraph"/>
       </w:pPr>
       <w:r>
-        <w:t>Using the modeling statistics and the savings uncertainity for 10%, we can determine the validity of the NMEC approach for a certain project. For the building decribed here, following are the key values to be used for this assessment</w:t>
+        <w:t xml:space="preserve">The California Public Utilities Commission requires savings to be detectable above model variations. </w:t>
+      </w:r>
+      <w:r>
+        <w:rPr>
+          <w:rStyle w:val="VerbatimChar"/>
+        </w:rPr>
+        <w:t>nmecr</w:t>
+      </w:r>
+      <w:r>
+        <w:t xml:space="preserve"> interprets this using ASHRAE Guideline 14 - 2014’s formulation for savings uncertainty, which relates the</w:t>
+      </w:r>
+      <w:r>
+        <w:t xml:space="preserve"> savings uncertainty to the model goodness of fit metric CV(RMSE), the confidence level, the amount of savings, the amount of data used to develop the model, and the amount of data required to report savings. It includes a correction when autocorrelation i</w:t>
+      </w:r>
+      <w:r>
+        <w:t>s present (which occurs mainly in models developed from daily and hourly data). LBNL has shown this uncertainty formulation with correction for autocorrelation underestimates the savings uncertainty. More work on this issue is needed. Until a better formul</w:t>
+      </w:r>
+      <w:r>
+        <w:t xml:space="preserve">ation is available, </w:t>
+      </w:r>
+      <w:r>
+        <w:rPr>
+          <w:rStyle w:val="VerbatimChar"/>
+        </w:rPr>
+        <w:t>nmecr</w:t>
+      </w:r>
+      <w:r>
+        <w:t xml:space="preserve"> uses ASHRAE’s method only as an estimation.</w:t>
+      </w:r>
+    </w:p>
+    <w:p>
+      <w:pPr>
+        <w:pStyle w:val="SourceCode"/>
+      </w:pPr>
+      <w:r>
+        <w:br/>
+      </w:r>
+      <w:r>
+        <w:rPr>
+          <w:rStyle w:val="NormalTok"/>
+        </w:rPr>
+        <w:t>TOWT_savings &lt;-</w:t>
+      </w:r>
+      <w:r>
+        <w:rPr>
+          <w:rStyle w:val="StringTok"/>
+        </w:rPr>
+        <w:t xml:space="preserve"> </w:t>
+      </w:r>
+      <w:r>
+        <w:rPr>
+          <w:rStyle w:val="KeywordTok"/>
+        </w:rPr>
+        <w:t>calculate_savings_and_uncertainty</w:t>
+      </w:r>
+      <w:r>
+        <w:rPr>
+          <w:rStyle w:val="NormalTok"/>
+        </w:rPr>
+        <w:t>(</w:t>
+      </w:r>
+      <w:r>
+        <w:rPr>
+          <w:rStyle w:val="DataTypeTok"/>
+        </w:rPr>
+        <w:t>prediction_df =</w:t>
+      </w:r>
+      <w:r>
+        <w:rPr>
+          <w:rStyle w:val="NormalTok"/>
+        </w:rPr>
+        <w:t xml:space="preserve"> </w:t>
+      </w:r>
+      <w:r>
+        <w:rPr>
+          <w:rStyle w:val="OtherTok"/>
+        </w:rPr>
+        <w:t>NULL</w:t>
+      </w:r>
+      <w:r>
+        <w:rPr>
+          <w:rStyle w:val="NormalTok"/>
+        </w:rPr>
+        <w:t xml:space="preserve">, </w:t>
+      </w:r>
+      <w:r>
+        <w:br/>
+      </w:r>
+      <w:r>
+        <w:rPr>
+          <w:rStyle w:val="NormalTok"/>
+        </w:rPr>
+        <w:lastRenderedPageBreak/>
+        <w:t xml:space="preserve">                                                  </w:t>
+      </w:r>
+      <w:r>
+        <w:rPr>
+          <w:rStyle w:val="DataTypeTok"/>
+        </w:rPr>
+        <w:t>modeled_object =</w:t>
+      </w:r>
+      <w:r>
+        <w:rPr>
+          <w:rStyle w:val="NormalTok"/>
+        </w:rPr>
+        <w:t xml:space="preserve"> TOWT_model_with_op_mode, </w:t>
+      </w:r>
+      <w:r>
+        <w:br/>
+      </w:r>
+      <w:r>
+        <w:rPr>
+          <w:rStyle w:val="NormalTok"/>
+        </w:rPr>
+        <w:t xml:space="preserve">                                                  </w:t>
+      </w:r>
+      <w:r>
+        <w:rPr>
+          <w:rStyle w:val="DataTypeTok"/>
+        </w:rPr>
+        <w:t>model_summary_statistics =</w:t>
+      </w:r>
+      <w:r>
+        <w:rPr>
+          <w:rStyle w:val="NormalTok"/>
+        </w:rPr>
+        <w:t xml:space="preserve"> TOWT_with_op_mode_stats,</w:t>
+      </w:r>
+      <w:r>
+        <w:br/>
+      </w:r>
+      <w:r>
+        <w:rPr>
+          <w:rStyle w:val="NormalTok"/>
+        </w:rPr>
+        <w:t xml:space="preserve">                                                  </w:t>
+      </w:r>
+      <w:r>
+        <w:rPr>
+          <w:rStyle w:val="DataTypeTok"/>
+        </w:rPr>
+        <w:t>confidence_level =</w:t>
+      </w:r>
+      <w:r>
+        <w:rPr>
+          <w:rStyle w:val="NormalTok"/>
+        </w:rPr>
+        <w:t xml:space="preserve"> </w:t>
+      </w:r>
+      <w:r>
+        <w:rPr>
+          <w:rStyle w:val="DecValTok"/>
+        </w:rPr>
+        <w:t>68</w:t>
+      </w:r>
+      <w:r>
+        <w:rPr>
+          <w:rStyle w:val="NormalTok"/>
+        </w:rPr>
+        <w:t>)</w:t>
+      </w:r>
+      <w:r>
+        <w:br/>
+      </w:r>
+      <w:r>
+        <w:br/>
+      </w:r>
+      <w:r>
+        <w:rPr>
+          <w:rStyle w:val="NormalTok"/>
+        </w:rPr>
+        <w:t>TOWT_savings</w:t>
+      </w:r>
+      <w:r>
+        <w:rPr>
+          <w:rStyle w:val="OperatorTok"/>
+        </w:rPr>
+        <w:t>$</w:t>
+      </w:r>
+      <w:r>
+        <w:rPr>
+          <w:rStyle w:val="NormalTok"/>
+        </w:rPr>
+        <w:t>savings_summary_df</w:t>
+      </w:r>
+      <w:r>
+        <w:br/>
+      </w:r>
+      <w:r>
+        <w:rPr>
+          <w:rStyle w:val="CommentTok"/>
+        </w:rPr>
+        <w:t>#&gt;   savings_pct savings_uncertainty savings_pct</w:t>
+      </w:r>
+      <w:r>
+        <w:rPr>
+          <w:rStyle w:val="CommentTok"/>
+        </w:rPr>
+        <w:t>_for_50pct_uncertainty</w:t>
+      </w:r>
+      <w:r>
+        <w:br/>
+      </w:r>
+      <w:r>
+        <w:rPr>
+          <w:rStyle w:val="CommentTok"/>
+        </w:rPr>
+        <w:t>#&gt; 1         0.1            0.194619                        0.03892381</w:t>
+      </w:r>
+      <w:r>
+        <w:br/>
+      </w:r>
+      <w:r>
+        <w:rPr>
+          <w:rStyle w:val="CommentTok"/>
+        </w:rPr>
+        <w:t>#&gt;   confidence_level</w:t>
+      </w:r>
+      <w:r>
+        <w:br/>
+      </w:r>
+      <w:r>
+        <w:rPr>
+          <w:rStyle w:val="CommentTok"/>
+        </w:rPr>
+        <w:t>#&gt; 1               68</w:t>
       </w:r>
     </w:p>
     <w:p>
@@ -1355,22 +1927,7 @@
         </w:numPr>
       </w:pPr>
       <w:r>
-        <w:t xml:space="preserve">CVRMSE: 17.8% (should </w:t>
-      </w:r>
-      <w:r>
-        <w:t>be &lt; 25%)</w:t>
-      </w:r>
-    </w:p>
-    <w:p>
-      <w:pPr>
-        <w:pStyle w:val="Compact"/>
-        <w:numPr>
-          <w:ilvl w:val="0"/>
-          <w:numId w:val="6"/>
-        </w:numPr>
-      </w:pPr>
-      <w:r>
-        <w:t>NDBE: 0.0000 (should be &lt; 0.005%)</w:t>
+        <w:t>Savings Uncertainty for 10% savings (at 68% confidence level): 19.5% (shoule be &lt; 50%).</w:t>
       </w:r>
     </w:p>
     <w:p>
@@ -1378,260 +1935,10 @@
         <w:pStyle w:val="FirstParagraph"/>
       </w:pPr>
       <w:r>
-        <w:t xml:space="preserve">The California Public Utilities Commission requires savings to be detectable above model variations. </w:t>
-      </w:r>
-      <w:r>
-        <w:rPr>
-          <w:rStyle w:val="VerbatimChar"/>
-        </w:rPr>
-        <w:t>nmecr</w:t>
-      </w:r>
-      <w:r>
-        <w:t xml:space="preserve"> interprets this using ASHRAE Guideline 14 - 2014’s formulation for savings uncertainty, which relates the</w:t>
-      </w:r>
-      <w:r>
-        <w:t xml:space="preserve"> savings uncertainty to the model goodness of fit metric CV(RMSE), the confidence level, the amount of savings, the amount of data used to develop the model, and the amount of data required to report savings. It includes a correction when autocorrelation i</w:t>
-      </w:r>
-      <w:r>
-        <w:t>s present (which occurs mainly in models developed from daily and hourly data). LBNL has shown this uncertainty formulation with correction for autocorrelation underestimates the savings uncertainty. More work on this issue is needed. Until a better formul</w:t>
-      </w:r>
-      <w:r>
-        <w:t xml:space="preserve">ation is available, </w:t>
-      </w:r>
-      <w:r>
-        <w:rPr>
-          <w:rStyle w:val="VerbatimChar"/>
-        </w:rPr>
-        <w:t>nmecr</w:t>
-      </w:r>
-      <w:r>
-        <w:t xml:space="preserve"> uses ASHRAE’s method only as an estimation.</w:t>
-      </w:r>
-    </w:p>
-    <w:p>
-      <w:pPr>
-        <w:pStyle w:val="SourceCode"/>
-      </w:pPr>
-      <w:r>
-        <w:br/>
-      </w:r>
-      <w:r>
-        <w:rPr>
-          <w:rStyle w:val="NormalTok"/>
-        </w:rPr>
-        <w:t>TOWT_savings &lt;-</w:t>
-      </w:r>
-      <w:r>
-        <w:rPr>
-          <w:rStyle w:val="StringTok"/>
-        </w:rPr>
-        <w:t xml:space="preserve"> </w:t>
-      </w:r>
-      <w:r>
-        <w:rPr>
-          <w:rStyle w:val="KeywordTok"/>
-        </w:rPr>
-        <w:t>calculate_savings_and_uncertainty</w:t>
-      </w:r>
-      <w:r>
-        <w:rPr>
-          <w:rStyle w:val="NormalTok"/>
-        </w:rPr>
-        <w:t>(</w:t>
-      </w:r>
-      <w:r>
-        <w:rPr>
-          <w:rStyle w:val="DataTypeTok"/>
-        </w:rPr>
-        <w:t>prediction_results_list =</w:t>
-      </w:r>
-      <w:r>
-        <w:rPr>
-          <w:rStyle w:val="NormalTok"/>
-        </w:rPr>
-        <w:t xml:space="preserve"> </w:t>
-      </w:r>
-      <w:r>
-        <w:rPr>
-          <w:rStyle w:val="OtherTok"/>
-        </w:rPr>
-        <w:t>NULL</w:t>
-      </w:r>
-      <w:r>
-        <w:rPr>
-          <w:rStyle w:val="NormalTok"/>
-        </w:rPr>
-        <w:t xml:space="preserve">, </w:t>
-      </w:r>
-      <w:r>
-        <w:br/>
-      </w:r>
-      <w:r>
-        <w:rPr>
-          <w:rStyle w:val="NormalTok"/>
-        </w:rPr>
-        <w:t xml:space="preserve">                                                  </w:t>
-      </w:r>
-      <w:r>
-        <w:rPr>
-          <w:rStyle w:val="DataTypeTok"/>
-        </w:rPr>
-        <w:t>modeled_object =</w:t>
-      </w:r>
-      <w:r>
-        <w:rPr>
-          <w:rStyle w:val="NormalTok"/>
-        </w:rPr>
-        <w:t xml:space="preserve"> TOWT_model_with_op_mode, </w:t>
-      </w:r>
-      <w:r>
-        <w:br/>
-      </w:r>
-      <w:r>
-        <w:rPr>
-          <w:rStyle w:val="NormalTok"/>
-        </w:rPr>
-        <w:t xml:space="preserve">         </w:t>
-      </w:r>
-      <w:r>
-        <w:rPr>
-          <w:rStyle w:val="NormalTok"/>
-        </w:rPr>
-        <w:t xml:space="preserve">                                         </w:t>
-      </w:r>
-      <w:r>
-        <w:rPr>
-          <w:rStyle w:val="DataTypeTok"/>
-        </w:rPr>
-        <w:t>model_summary_statistics =</w:t>
-      </w:r>
-      <w:r>
-        <w:rPr>
-          <w:rStyle w:val="NormalTok"/>
-        </w:rPr>
-        <w:t xml:space="preserve"> TOWT_with_op_mode_stats,</w:t>
-      </w:r>
-      <w:r>
-        <w:br/>
-      </w:r>
-      <w:r>
-        <w:rPr>
-          <w:rStyle w:val="NormalTok"/>
-        </w:rPr>
-        <w:t xml:space="preserve">                                                  </w:t>
-      </w:r>
-      <w:r>
-        <w:rPr>
-          <w:rStyle w:val="DataTypeTok"/>
-        </w:rPr>
-        <w:t>confidence_level =</w:t>
-      </w:r>
-      <w:r>
-        <w:rPr>
-          <w:rStyle w:val="NormalTok"/>
-        </w:rPr>
-        <w:t xml:space="preserve"> </w:t>
-      </w:r>
-      <w:r>
-        <w:rPr>
-          <w:rStyle w:val="DecValTok"/>
-        </w:rPr>
-        <w:t>68</w:t>
-      </w:r>
-      <w:r>
-        <w:rPr>
-          <w:rStyle w:val="NormalTok"/>
-        </w:rPr>
-        <w:t>)</w:t>
-      </w:r>
-      <w:r>
-        <w:br/>
-      </w:r>
-      <w:r>
-        <w:br/>
-      </w:r>
-      <w:r>
-        <w:rPr>
-          <w:rStyle w:val="NormalTok"/>
-        </w:rPr>
-        <w:t>TOWT_savings</w:t>
-      </w:r>
-      <w:r>
-        <w:rPr>
-          <w:rStyle w:val="OperatorTok"/>
-        </w:rPr>
-        <w:t>$</w:t>
-      </w:r>
-      <w:r>
-        <w:rPr>
-          <w:rStyle w:val="NormalTok"/>
-        </w:rPr>
-        <w:t>savings_summary_df</w:t>
-      </w:r>
-      <w:r>
-        <w:br/>
-      </w:r>
-      <w:r>
-        <w:rPr>
-          <w:rStyle w:val="CommentTok"/>
-        </w:rPr>
-        <w:t>#&gt;   savings_pct savings_uncertainty savings_pct_for_50pc</w:t>
-      </w:r>
-      <w:r>
-        <w:rPr>
-          <w:rStyle w:val="CommentTok"/>
-        </w:rPr>
-        <w:t>t_uncertainty</w:t>
-      </w:r>
-      <w:r>
-        <w:br/>
-      </w:r>
-      <w:r>
-        <w:rPr>
-          <w:rStyle w:val="CommentTok"/>
-        </w:rPr>
-        <w:t>#&gt; 1         0.1            0.194619                        0.03892381</w:t>
-      </w:r>
-      <w:r>
-        <w:br/>
-      </w:r>
-      <w:r>
-        <w:rPr>
-          <w:rStyle w:val="CommentTok"/>
-        </w:rPr>
-        <w:t>#&gt;   confidence_level</w:t>
-      </w:r>
-      <w:r>
-        <w:br/>
-      </w:r>
-      <w:r>
-        <w:rPr>
-          <w:rStyle w:val="CommentTok"/>
-        </w:rPr>
-        <w:t>#&gt; 1               68</w:t>
-      </w:r>
-    </w:p>
-    <w:p>
-      <w:pPr>
-        <w:pStyle w:val="Compact"/>
-        <w:numPr>
-          <w:ilvl w:val="0"/>
-          <w:numId w:val="7"/>
-        </w:numPr>
-      </w:pPr>
-      <w:r>
-        <w:t>Savings Uncertainty for 10% savings (at 68% confidence level): 19.5% (shoule be &lt; 50%).</w:t>
-      </w:r>
-    </w:p>
-    <w:p>
-      <w:pPr>
-        <w:pStyle w:val="FirstParagraph"/>
-      </w:pPr>
-      <w:r>
-        <w:t>The savings percentage required to meet</w:t>
-      </w:r>
-      <w:r>
-        <w:t xml:space="preserve"> the threshold of 50% uncertainty, at the 68% confidence level, is 3.9% (as shown by the output above, see: savings_pct_for_50pct_uncertainty).</w:t>
+        <w:t>The savings percentage require</w:t>
+      </w:r>
+      <w:r>
+        <w:t>d to meet the threshold of 50% uncertainty, at the 68% confidence level, is 3.9% (as shown by the output above, see: savings_pct_for_50pct_uncertainty).</w:t>
       </w:r>
     </w:p>
     <w:p>
@@ -1639,11 +1946,10 @@
         <w:pStyle w:val="BodyText"/>
       </w:pPr>
       <w:r>
-        <w:lastRenderedPageBreak/>
-        <w:t>In addition to evaluating the model metrics, it is essential to ensure that the modeled profile follows the actu</w:t>
-      </w:r>
-      <w:r>
-        <w:t>al energy use closely (see Figure 8 above).</w:t>
+        <w:t>In addition to evaluating the model metrics, it is essential to ensure that the modeled profile follows</w:t>
+      </w:r>
+      <w:r>
+        <w:t xml:space="preserve"> the actual energy use closely (see Figure 8 above).</w:t>
       </w:r>
     </w:p>
     <w:sectPr>
@@ -1776,7 +2082,7 @@
   <w:abstractNum w:abstractNumId="0" w15:restartNumberingAfterBreak="0">
     <w:nsid w:val="EA454B4C"/>
     <w:multiLevelType w:val="multilevel"/>
-    <w:tmpl w:val="9DC41338"/>
+    <w:tmpl w:val="8086F79E"/>
     <w:lvl w:ilvl="0">
       <w:numFmt w:val="bullet"/>
       <w:lvlText w:val="•"/>
@@ -1878,9 +2184,9 @@
     </w:lvl>
   </w:abstractNum>
   <w:abstractNum w:abstractNumId="1" w15:restartNumberingAfterBreak="0">
-    <w:nsid w:val="170CD2DE"/>
+    <w:nsid w:val="2C1AE401"/>
     <w:multiLevelType w:val="multilevel"/>
-    <w:tmpl w:val="F950047E"/>
+    <w:tmpl w:val="3648DCB4"/>
     <w:lvl w:ilvl="0">
       <w:numFmt w:val="bullet"/>
       <w:lvlText w:val=" "/>
@@ -1982,113 +2288,9 @@
     </w:lvl>
   </w:abstractNum>
   <w:abstractNum w:abstractNumId="2" w15:restartNumberingAfterBreak="0">
-    <w:nsid w:val="2C1AE401"/>
-    <w:multiLevelType w:val="multilevel"/>
-    <w:tmpl w:val="CBA4CB1C"/>
-    <w:lvl w:ilvl="0">
-      <w:numFmt w:val="bullet"/>
-      <w:lvlText w:val=" "/>
-      <w:lvlJc w:val="left"/>
-      <w:pPr>
-        <w:tabs>
-          <w:tab w:val="num" w:pos="0"/>
-        </w:tabs>
-        <w:ind w:left="480" w:hanging="480"/>
-      </w:pPr>
-    </w:lvl>
-    <w:lvl w:ilvl="1">
-      <w:numFmt w:val="bullet"/>
-      <w:lvlText w:val=" "/>
-      <w:lvlJc w:val="left"/>
-      <w:pPr>
-        <w:tabs>
-          <w:tab w:val="num" w:pos="720"/>
-        </w:tabs>
-        <w:ind w:left="1200" w:hanging="480"/>
-      </w:pPr>
-    </w:lvl>
-    <w:lvl w:ilvl="2">
-      <w:numFmt w:val="bullet"/>
-      <w:lvlText w:val=" "/>
-      <w:lvlJc w:val="left"/>
-      <w:pPr>
-        <w:tabs>
-          <w:tab w:val="num" w:pos="1440"/>
-        </w:tabs>
-        <w:ind w:left="1920" w:hanging="480"/>
-      </w:pPr>
-    </w:lvl>
-    <w:lvl w:ilvl="3">
-      <w:numFmt w:val="bullet"/>
-      <w:lvlText w:val=" "/>
-      <w:lvlJc w:val="left"/>
-      <w:pPr>
-        <w:tabs>
-          <w:tab w:val="num" w:pos="2160"/>
-        </w:tabs>
-        <w:ind w:left="2640" w:hanging="480"/>
-      </w:pPr>
-    </w:lvl>
-    <w:lvl w:ilvl="4">
-      <w:numFmt w:val="bullet"/>
-      <w:lvlText w:val=" "/>
-      <w:lvlJc w:val="left"/>
-      <w:pPr>
-        <w:tabs>
-          <w:tab w:val="num" w:pos="2880"/>
-        </w:tabs>
-        <w:ind w:left="3360" w:hanging="480"/>
-      </w:pPr>
-    </w:lvl>
-    <w:lvl w:ilvl="5">
-      <w:numFmt w:val="bullet"/>
-      <w:lvlText w:val=" "/>
-      <w:lvlJc w:val="left"/>
-      <w:pPr>
-        <w:tabs>
-          <w:tab w:val="num" w:pos="3600"/>
-        </w:tabs>
-        <w:ind w:left="4080" w:hanging="480"/>
-      </w:pPr>
-    </w:lvl>
-    <w:lvl w:ilvl="6">
-      <w:numFmt w:val="bullet"/>
-      <w:lvlText w:val=" "/>
-      <w:lvlJc w:val="left"/>
-      <w:pPr>
-        <w:tabs>
-          <w:tab w:val="num" w:pos="4320"/>
-        </w:tabs>
-        <w:ind w:left="4800" w:hanging="480"/>
-      </w:pPr>
-    </w:lvl>
-    <w:lvl w:ilvl="7">
-      <w:numFmt w:val="bullet"/>
-      <w:lvlText w:val=" "/>
-      <w:lvlJc w:val="left"/>
-      <w:pPr>
-        <w:tabs>
-          <w:tab w:val="num" w:pos="5040"/>
-        </w:tabs>
-        <w:ind w:left="5520" w:hanging="480"/>
-      </w:pPr>
-    </w:lvl>
-    <w:lvl w:ilvl="8">
-      <w:numFmt w:val="bullet"/>
-      <w:lvlText w:val=" "/>
-      <w:lvlJc w:val="left"/>
-      <w:pPr>
-        <w:tabs>
-          <w:tab w:val="num" w:pos="5760"/>
-        </w:tabs>
-        <w:ind w:left="6240" w:hanging="480"/>
-      </w:pPr>
-    </w:lvl>
-  </w:abstractNum>
-  <w:abstractNum w:abstractNumId="3" w15:restartNumberingAfterBreak="0">
     <w:nsid w:val="47261BAD"/>
     <w:multiLevelType w:val="multilevel"/>
-    <w:tmpl w:val="54ACA6DE"/>
+    <w:tmpl w:val="1C8EF5E4"/>
     <w:lvl w:ilvl="0">
       <w:start w:val="3"/>
       <w:numFmt w:val="decimal"/>
@@ -2198,10 +2400,10 @@
       </w:pPr>
     </w:lvl>
   </w:abstractNum>
-  <w:abstractNum w:abstractNumId="4" w15:restartNumberingAfterBreak="0">
+  <w:abstractNum w:abstractNumId="3" w15:restartNumberingAfterBreak="0">
     <w:nsid w:val="71315DCA"/>
     <w:multiLevelType w:val="multilevel"/>
-    <w:tmpl w:val="8FC63680"/>
+    <w:tmpl w:val="00EE134E"/>
     <w:lvl w:ilvl="0">
       <w:start w:val="1"/>
       <w:numFmt w:val="decimal"/>
@@ -2315,7 +2517,7 @@
     <w:abstractNumId w:val="1"/>
   </w:num>
   <w:num w:numId="2">
-    <w:abstractNumId w:val="1"/>
+    <w:abstractNumId w:val="0"/>
   </w:num>
   <w:num w:numId="3">
     <w:abstractNumId w:val="0"/>
@@ -2324,10 +2526,7 @@
     <w:abstractNumId w:val="0"/>
   </w:num>
   <w:num w:numId="5">
-    <w:abstractNumId w:val="0"/>
-  </w:num>
-  <w:num w:numId="6">
-    <w:abstractNumId w:val="4"/>
+    <w:abstractNumId w:val="3"/>
     <w:lvlOverride w:ilvl="0">
       <w:startOverride w:val="1"/>
     </w:lvlOverride>
@@ -2356,8 +2555,8 @@
       <w:startOverride w:val="1"/>
     </w:lvlOverride>
   </w:num>
-  <w:num w:numId="7">
-    <w:abstractNumId w:val="3"/>
+  <w:num w:numId="6">
+    <w:abstractNumId w:val="2"/>
     <w:lvlOverride w:ilvl="0">
       <w:startOverride w:val="3"/>
     </w:lvlOverride>

</xml_diff>